<commit_message>
Mise a jour rapport + powerpoint
</commit_message>
<xml_diff>
--- a/Rapport pages passion fil rouge/PLAN DE POWERPOINT RAPPORT FIL ROUGE.docx
+++ b/Rapport pages passion fil rouge/PLAN DE POWERPOINT RAPPORT FIL ROUGE.docx
@@ -32,12 +32,7 @@
     </w:p>
     <w:p>
       <w:r>
-        <w:t>Session 2020/2021 Logos de mode83, CAVEM, Grande éco</w:t>
-      </w:r>
-      <w:bookmarkStart w:id="0" w:name="_GoBack"/>
-      <w:bookmarkEnd w:id="0"/>
-      <w:r>
-        <w:t>le du numérique.</w:t>
+        <w:t>Session 2020/2021 Logos de mode83, CAVEM, Grande école du numérique.</w:t>
       </w:r>
     </w:p>
     <w:p>
@@ -188,6 +183,73 @@
         <w:t>Logiciel utilisé Ajouter la maquette réalisée et celle choisie.</w:t>
       </w:r>
     </w:p>
+    <w:p>
+      <w:pPr>
+        <w:pStyle w:val="Titre2"/>
+      </w:pPr>
+      <w:r>
+        <w:t xml:space="preserve">Langages </w:t>
+      </w:r>
+      <w:proofErr w:type="spellStart"/>
+      <w:r>
+        <w:t>utuilisés</w:t>
+      </w:r>
+      <w:proofErr w:type="spellEnd"/>
+      <w:r>
+        <w:t> :</w:t>
+      </w:r>
+    </w:p>
+    <w:p>
+      <w:r>
+        <w:t xml:space="preserve">HTML 5 </w:t>
+      </w:r>
+    </w:p>
+    <w:p>
+      <w:r>
+        <w:t xml:space="preserve">CSS 3 </w:t>
+      </w:r>
+    </w:p>
+    <w:p>
+      <w:r>
+        <w:t>BOOTSTRAP 4</w:t>
+      </w:r>
+    </w:p>
+    <w:p>
+      <w:pPr>
+        <w:pStyle w:val="Titre2"/>
+      </w:pPr>
+    </w:p>
+    <w:p>
+      <w:pPr>
+        <w:pStyle w:val="Titre2"/>
+      </w:pPr>
+      <w:r>
+        <w:t>SUPPORTS UTILISES :</w:t>
+      </w:r>
+    </w:p>
+    <w:p>
+      <w:r>
+        <w:t>Visual studio code</w:t>
+      </w:r>
+    </w:p>
+    <w:p>
+      <w:r>
+        <w:t>Getbootstrap.com</w:t>
+      </w:r>
+    </w:p>
+    <w:p>
+      <w:r>
+        <w:t>W3schools</w:t>
+      </w:r>
+    </w:p>
+    <w:p>
+      <w:r>
+        <w:t>STACK OVERFLOW</w:t>
+      </w:r>
+      <w:bookmarkStart w:id="0" w:name="_GoBack"/>
+      <w:bookmarkEnd w:id="0"/>
+    </w:p>
+    <w:p/>
     <w:p>
       <w:pPr>
         <w:pStyle w:val="Titre2"/>

</xml_diff>